<commit_message>
Erste Version der Funktion fertiggstellt. Als nächstes alle Methoden durchgehen und auf die Datenbank anpassen.
</commit_message>
<xml_diff>
--- a/Rechnungsschreiber/resources/Rechnung_Firma_Vorlage_Allgemein.docx
+++ b/Rechnungsschreiber/resources/Rechnung_Firma_Vorlage_Allgemein.docx
@@ -472,7 +472,25 @@
                                 <w:sz w:val="22"/>
                                 <w:szCs w:val="22"/>
                               </w:rPr>
-                              <w:t>${name}</w:t>
+                              <w:t>${</w:t>
+                            </w:r>
+                            <w:proofErr w:type="spellStart"/>
+                            <w:r>
+                              <w:rPr>
+                                <w:rFonts w:ascii="Arial" w:hAnsi="Arial" w:cs="Arial"/>
+                                <w:sz w:val="22"/>
+                                <w:szCs w:val="22"/>
+                              </w:rPr>
+                              <w:t>name</w:t>
+                            </w:r>
+                            <w:proofErr w:type="spellEnd"/>
+                            <w:r>
+                              <w:rPr>
+                                <w:rFonts w:ascii="Arial" w:hAnsi="Arial" w:cs="Arial"/>
+                                <w:sz w:val="22"/>
+                                <w:szCs w:val="22"/>
+                              </w:rPr>
+                              <w:t>}</w:t>
                             </w:r>
                           </w:p>
                           <w:p>
@@ -489,7 +507,33 @@
                                 <w:sz w:val="22"/>
                                 <w:szCs w:val="22"/>
                               </w:rPr>
-                              <w:t>${Straße}</w:t>
+                              <w:t>${</w:t>
+                            </w:r>
+                            <w:proofErr w:type="spellStart"/>
+                            <w:r>
+                              <w:rPr>
+                                <w:rFonts w:ascii="Arial" w:hAnsi="Arial" w:cs="Arial"/>
+                                <w:sz w:val="22"/>
+                                <w:szCs w:val="22"/>
+                              </w:rPr>
+                              <w:t>s</w:t>
+                            </w:r>
+                            <w:r>
+                              <w:rPr>
+                                <w:rFonts w:ascii="Arial" w:hAnsi="Arial" w:cs="Arial"/>
+                                <w:sz w:val="22"/>
+                                <w:szCs w:val="22"/>
+                              </w:rPr>
+                              <w:t>traße</w:t>
+                            </w:r>
+                            <w:proofErr w:type="spellEnd"/>
+                            <w:r>
+                              <w:rPr>
+                                <w:rFonts w:ascii="Arial" w:hAnsi="Arial" w:cs="Arial"/>
+                                <w:sz w:val="22"/>
+                                <w:szCs w:val="22"/>
+                              </w:rPr>
+                              <w:t>}</w:t>
                             </w:r>
                           </w:p>
                           <w:p>
@@ -506,7 +550,25 @@
                                 <w:sz w:val="22"/>
                                 <w:szCs w:val="22"/>
                               </w:rPr>
-                              <w:t>${plz}</w:t>
+                              <w:t>${</w:t>
+                            </w:r>
+                            <w:proofErr w:type="spellStart"/>
+                            <w:r>
+                              <w:rPr>
+                                <w:rFonts w:ascii="Arial" w:hAnsi="Arial" w:cs="Arial"/>
+                                <w:sz w:val="22"/>
+                                <w:szCs w:val="22"/>
+                              </w:rPr>
+                              <w:t>plz</w:t>
+                            </w:r>
+                            <w:proofErr w:type="spellEnd"/>
+                            <w:r>
+                              <w:rPr>
+                                <w:rFonts w:ascii="Arial" w:hAnsi="Arial" w:cs="Arial"/>
+                                <w:sz w:val="22"/>
+                                <w:szCs w:val="22"/>
+                              </w:rPr>
+                              <w:t>}</w:t>
                             </w:r>
                             <w:r>
                               <w:rPr>
@@ -522,7 +584,33 @@
                                 <w:sz w:val="22"/>
                                 <w:szCs w:val="22"/>
                               </w:rPr>
-                              <w:t>${Ort}</w:t>
+                              <w:t>${</w:t>
+                            </w:r>
+                            <w:proofErr w:type="spellStart"/>
+                            <w:r>
+                              <w:rPr>
+                                <w:rFonts w:ascii="Arial" w:hAnsi="Arial" w:cs="Arial"/>
+                                <w:sz w:val="22"/>
+                                <w:szCs w:val="22"/>
+                              </w:rPr>
+                              <w:t>o</w:t>
+                            </w:r>
+                            <w:r>
+                              <w:rPr>
+                                <w:rFonts w:ascii="Arial" w:hAnsi="Arial" w:cs="Arial"/>
+                                <w:sz w:val="22"/>
+                                <w:szCs w:val="22"/>
+                              </w:rPr>
+                              <w:t>rt</w:t>
+                            </w:r>
+                            <w:proofErr w:type="spellEnd"/>
+                            <w:r>
+                              <w:rPr>
+                                <w:rFonts w:ascii="Arial" w:hAnsi="Arial" w:cs="Arial"/>
+                                <w:sz w:val="22"/>
+                                <w:szCs w:val="22"/>
+                              </w:rPr>
+                              <w:t>}</w:t>
                             </w:r>
                           </w:p>
                           <w:p>
@@ -608,7 +696,25 @@
                           <w:sz w:val="22"/>
                           <w:szCs w:val="22"/>
                         </w:rPr>
-                        <w:t>${name}</w:t>
+                        <w:t>${</w:t>
+                      </w:r>
+                      <w:proofErr w:type="spellStart"/>
+                      <w:r>
+                        <w:rPr>
+                          <w:rFonts w:ascii="Arial" w:hAnsi="Arial" w:cs="Arial"/>
+                          <w:sz w:val="22"/>
+                          <w:szCs w:val="22"/>
+                        </w:rPr>
+                        <w:t>name</w:t>
+                      </w:r>
+                      <w:proofErr w:type="spellEnd"/>
+                      <w:r>
+                        <w:rPr>
+                          <w:rFonts w:ascii="Arial" w:hAnsi="Arial" w:cs="Arial"/>
+                          <w:sz w:val="22"/>
+                          <w:szCs w:val="22"/>
+                        </w:rPr>
+                        <w:t>}</w:t>
                       </w:r>
                     </w:p>
                     <w:p>
@@ -625,7 +731,33 @@
                           <w:sz w:val="22"/>
                           <w:szCs w:val="22"/>
                         </w:rPr>
-                        <w:t>${Straße}</w:t>
+                        <w:t>${</w:t>
+                      </w:r>
+                      <w:proofErr w:type="spellStart"/>
+                      <w:r>
+                        <w:rPr>
+                          <w:rFonts w:ascii="Arial" w:hAnsi="Arial" w:cs="Arial"/>
+                          <w:sz w:val="22"/>
+                          <w:szCs w:val="22"/>
+                        </w:rPr>
+                        <w:t>s</w:t>
+                      </w:r>
+                      <w:r>
+                        <w:rPr>
+                          <w:rFonts w:ascii="Arial" w:hAnsi="Arial" w:cs="Arial"/>
+                          <w:sz w:val="22"/>
+                          <w:szCs w:val="22"/>
+                        </w:rPr>
+                        <w:t>traße</w:t>
+                      </w:r>
+                      <w:proofErr w:type="spellEnd"/>
+                      <w:r>
+                        <w:rPr>
+                          <w:rFonts w:ascii="Arial" w:hAnsi="Arial" w:cs="Arial"/>
+                          <w:sz w:val="22"/>
+                          <w:szCs w:val="22"/>
+                        </w:rPr>
+                        <w:t>}</w:t>
                       </w:r>
                     </w:p>
                     <w:p>
@@ -642,7 +774,25 @@
                           <w:sz w:val="22"/>
                           <w:szCs w:val="22"/>
                         </w:rPr>
-                        <w:t>${plz}</w:t>
+                        <w:t>${</w:t>
+                      </w:r>
+                      <w:proofErr w:type="spellStart"/>
+                      <w:r>
+                        <w:rPr>
+                          <w:rFonts w:ascii="Arial" w:hAnsi="Arial" w:cs="Arial"/>
+                          <w:sz w:val="22"/>
+                          <w:szCs w:val="22"/>
+                        </w:rPr>
+                        <w:t>plz</w:t>
+                      </w:r>
+                      <w:proofErr w:type="spellEnd"/>
+                      <w:r>
+                        <w:rPr>
+                          <w:rFonts w:ascii="Arial" w:hAnsi="Arial" w:cs="Arial"/>
+                          <w:sz w:val="22"/>
+                          <w:szCs w:val="22"/>
+                        </w:rPr>
+                        <w:t>}</w:t>
                       </w:r>
                       <w:r>
                         <w:rPr>
@@ -658,7 +808,33 @@
                           <w:sz w:val="22"/>
                           <w:szCs w:val="22"/>
                         </w:rPr>
-                        <w:t>${Ort}</w:t>
+                        <w:t>${</w:t>
+                      </w:r>
+                      <w:proofErr w:type="spellStart"/>
+                      <w:r>
+                        <w:rPr>
+                          <w:rFonts w:ascii="Arial" w:hAnsi="Arial" w:cs="Arial"/>
+                          <w:sz w:val="22"/>
+                          <w:szCs w:val="22"/>
+                        </w:rPr>
+                        <w:t>o</w:t>
+                      </w:r>
+                      <w:r>
+                        <w:rPr>
+                          <w:rFonts w:ascii="Arial" w:hAnsi="Arial" w:cs="Arial"/>
+                          <w:sz w:val="22"/>
+                          <w:szCs w:val="22"/>
+                        </w:rPr>
+                        <w:t>rt</w:t>
+                      </w:r>
+                      <w:proofErr w:type="spellEnd"/>
+                      <w:r>
+                        <w:rPr>
+                          <w:rFonts w:ascii="Arial" w:hAnsi="Arial" w:cs="Arial"/>
+                          <w:sz w:val="22"/>
+                          <w:szCs w:val="22"/>
+                        </w:rPr>
+                        <w:t>}</w:t>
                       </w:r>
                     </w:p>
                     <w:p>
@@ -921,7 +1097,41 @@
                                 <w:sz w:val="22"/>
                                 <w:szCs w:val="22"/>
                               </w:rPr>
-                              <w:t>${datum}</w:t>
+                              <w:t>${</w:t>
+                            </w:r>
+                            <w:r>
+                              <w:rPr>
+                                <w:rFonts w:ascii="Arial" w:hAnsi="Arial" w:cs="Arial"/>
+                                <w:sz w:val="22"/>
+                                <w:szCs w:val="22"/>
+                              </w:rPr>
+                              <w:t>${</w:t>
+                            </w:r>
+                            <w:proofErr w:type="spellStart"/>
+                            <w:r>
+                              <w:rPr>
+                                <w:rFonts w:ascii="Arial" w:hAnsi="Arial" w:cs="Arial"/>
+                                <w:sz w:val="22"/>
+                                <w:szCs w:val="22"/>
+                              </w:rPr>
+                              <w:t>datum</w:t>
+                            </w:r>
+                            <w:proofErr w:type="spellEnd"/>
+                            <w:r>
+                              <w:rPr>
+                                <w:rFonts w:ascii="Arial" w:hAnsi="Arial" w:cs="Arial"/>
+                                <w:sz w:val="22"/>
+                                <w:szCs w:val="22"/>
+                              </w:rPr>
+                              <w:t>}</w:t>
+                            </w:r>
+                            <w:r>
+                              <w:rPr>
+                                <w:rFonts w:ascii="Arial" w:hAnsi="Arial" w:cs="Arial"/>
+                                <w:sz w:val="22"/>
+                                <w:szCs w:val="22"/>
+                              </w:rPr>
+                              <w:t>}</w:t>
                             </w:r>
                           </w:p>
                           <w:p>
@@ -971,7 +1181,41 @@
                                 <w:sz w:val="22"/>
                                 <w:szCs w:val="22"/>
                               </w:rPr>
-                              <w:t>${woche}</w:t>
+                              <w:t>${</w:t>
+                            </w:r>
+                            <w:r>
+                              <w:rPr>
+                                <w:rFonts w:ascii="Arial" w:hAnsi="Arial" w:cs="Arial"/>
+                                <w:sz w:val="22"/>
+                                <w:szCs w:val="22"/>
+                              </w:rPr>
+                              <w:t>${</w:t>
+                            </w:r>
+                            <w:proofErr w:type="spellStart"/>
+                            <w:r>
+                              <w:rPr>
+                                <w:rFonts w:ascii="Arial" w:hAnsi="Arial" w:cs="Arial"/>
+                                <w:sz w:val="22"/>
+                                <w:szCs w:val="22"/>
+                              </w:rPr>
+                              <w:t>woche</w:t>
+                            </w:r>
+                            <w:proofErr w:type="spellEnd"/>
+                            <w:r>
+                              <w:rPr>
+                                <w:rFonts w:ascii="Arial" w:hAnsi="Arial" w:cs="Arial"/>
+                                <w:sz w:val="22"/>
+                                <w:szCs w:val="22"/>
+                              </w:rPr>
+                              <w:t>}</w:t>
+                            </w:r>
+                            <w:r>
+                              <w:rPr>
+                                <w:rFonts w:ascii="Arial" w:hAnsi="Arial" w:cs="Arial"/>
+                                <w:sz w:val="22"/>
+                                <w:szCs w:val="22"/>
+                              </w:rPr>
+                              <w:t>}</w:t>
                             </w:r>
                             <w:r>
                               <w:rPr>
@@ -988,7 +1232,25 @@
                                 <w:sz w:val="22"/>
                                 <w:szCs w:val="22"/>
                               </w:rPr>
-                              <w:t>${kundennummer}</w:t>
+                              <w:t>${</w:t>
+                            </w:r>
+                            <w:proofErr w:type="spellStart"/>
+                            <w:r>
+                              <w:rPr>
+                                <w:rFonts w:ascii="Arial" w:hAnsi="Arial" w:cs="Arial"/>
+                                <w:sz w:val="22"/>
+                                <w:szCs w:val="22"/>
+                              </w:rPr>
+                              <w:t>kundennummer</w:t>
+                            </w:r>
+                            <w:proofErr w:type="spellEnd"/>
+                            <w:r>
+                              <w:rPr>
+                                <w:rFonts w:ascii="Arial" w:hAnsi="Arial" w:cs="Arial"/>
+                                <w:sz w:val="22"/>
+                                <w:szCs w:val="22"/>
+                              </w:rPr>
+                              <w:t>}</w:t>
                             </w:r>
                           </w:p>
                         </w:txbxContent>
@@ -1044,7 +1306,41 @@
                           <w:sz w:val="22"/>
                           <w:szCs w:val="22"/>
                         </w:rPr>
-                        <w:t>${datum}</w:t>
+                        <w:t>${</w:t>
+                      </w:r>
+                      <w:r>
+                        <w:rPr>
+                          <w:rFonts w:ascii="Arial" w:hAnsi="Arial" w:cs="Arial"/>
+                          <w:sz w:val="22"/>
+                          <w:szCs w:val="22"/>
+                        </w:rPr>
+                        <w:t>${</w:t>
+                      </w:r>
+                      <w:proofErr w:type="spellStart"/>
+                      <w:r>
+                        <w:rPr>
+                          <w:rFonts w:ascii="Arial" w:hAnsi="Arial" w:cs="Arial"/>
+                          <w:sz w:val="22"/>
+                          <w:szCs w:val="22"/>
+                        </w:rPr>
+                        <w:t>datum</w:t>
+                      </w:r>
+                      <w:proofErr w:type="spellEnd"/>
+                      <w:r>
+                        <w:rPr>
+                          <w:rFonts w:ascii="Arial" w:hAnsi="Arial" w:cs="Arial"/>
+                          <w:sz w:val="22"/>
+                          <w:szCs w:val="22"/>
+                        </w:rPr>
+                        <w:t>}</w:t>
+                      </w:r>
+                      <w:r>
+                        <w:rPr>
+                          <w:rFonts w:ascii="Arial" w:hAnsi="Arial" w:cs="Arial"/>
+                          <w:sz w:val="22"/>
+                          <w:szCs w:val="22"/>
+                        </w:rPr>
+                        <w:t>}</w:t>
                       </w:r>
                     </w:p>
                     <w:p>
@@ -1094,7 +1390,41 @@
                           <w:sz w:val="22"/>
                           <w:szCs w:val="22"/>
                         </w:rPr>
-                        <w:t>${woche}</w:t>
+                        <w:t>${</w:t>
+                      </w:r>
+                      <w:r>
+                        <w:rPr>
+                          <w:rFonts w:ascii="Arial" w:hAnsi="Arial" w:cs="Arial"/>
+                          <w:sz w:val="22"/>
+                          <w:szCs w:val="22"/>
+                        </w:rPr>
+                        <w:t>${</w:t>
+                      </w:r>
+                      <w:proofErr w:type="spellStart"/>
+                      <w:r>
+                        <w:rPr>
+                          <w:rFonts w:ascii="Arial" w:hAnsi="Arial" w:cs="Arial"/>
+                          <w:sz w:val="22"/>
+                          <w:szCs w:val="22"/>
+                        </w:rPr>
+                        <w:t>woche</w:t>
+                      </w:r>
+                      <w:proofErr w:type="spellEnd"/>
+                      <w:r>
+                        <w:rPr>
+                          <w:rFonts w:ascii="Arial" w:hAnsi="Arial" w:cs="Arial"/>
+                          <w:sz w:val="22"/>
+                          <w:szCs w:val="22"/>
+                        </w:rPr>
+                        <w:t>}</w:t>
+                      </w:r>
+                      <w:r>
+                        <w:rPr>
+                          <w:rFonts w:ascii="Arial" w:hAnsi="Arial" w:cs="Arial"/>
+                          <w:sz w:val="22"/>
+                          <w:szCs w:val="22"/>
+                        </w:rPr>
+                        <w:t>}</w:t>
                       </w:r>
                       <w:r>
                         <w:rPr>
@@ -1111,7 +1441,25 @@
                           <w:sz w:val="22"/>
                           <w:szCs w:val="22"/>
                         </w:rPr>
-                        <w:t>${kundennummer}</w:t>
+                        <w:t>${</w:t>
+                      </w:r>
+                      <w:proofErr w:type="spellStart"/>
+                      <w:r>
+                        <w:rPr>
+                          <w:rFonts w:ascii="Arial" w:hAnsi="Arial" w:cs="Arial"/>
+                          <w:sz w:val="22"/>
+                          <w:szCs w:val="22"/>
+                        </w:rPr>
+                        <w:t>kundennummer</w:t>
+                      </w:r>
+                      <w:proofErr w:type="spellEnd"/>
+                      <w:r>
+                        <w:rPr>
+                          <w:rFonts w:ascii="Arial" w:hAnsi="Arial" w:cs="Arial"/>
+                          <w:sz w:val="22"/>
+                          <w:szCs w:val="22"/>
+                        </w:rPr>
+                        <w:t>}</w:t>
                       </w:r>
                     </w:p>
                   </w:txbxContent>
@@ -1278,7 +1626,7 @@
         <mc:AlternateContent>
           <mc:Choice Requires="wps">
             <w:drawing>
-              <wp:anchor distT="0" distB="0" distL="114300" distR="114300" simplePos="0" relativeHeight="251655168" behindDoc="0" locked="0" layoutInCell="1" allowOverlap="1" wp14:anchorId="7F51F919" wp14:editId="49D39639">
+              <wp:anchor distT="0" distB="0" distL="114300" distR="114300" simplePos="0" relativeHeight="251655168" behindDoc="0" locked="0" layoutInCell="1" allowOverlap="1" wp14:anchorId="7F51F919" wp14:editId="774DC056">
                 <wp:simplePos x="0" y="0"/>
                 <wp:positionH relativeFrom="column">
                   <wp:posOffset>-118745</wp:posOffset>
@@ -1286,7 +1634,7 @@
                 <wp:positionV relativeFrom="paragraph">
                   <wp:posOffset>121285</wp:posOffset>
                 </wp:positionV>
-                <wp:extent cx="2343150" cy="285750"/>
+                <wp:extent cx="2743200" cy="285750"/>
                 <wp:effectExtent l="0" t="0" r="0" b="0"/>
                 <wp:wrapNone/>
                 <wp:docPr id="17" name="Text Box 5"/>
@@ -1302,7 +1650,7 @@
                       <wps:spPr bwMode="auto">
                         <a:xfrm>
                           <a:off x="0" y="0"/>
-                          <a:ext cx="2343150" cy="285750"/>
+                          <a:ext cx="2743200" cy="285750"/>
                         </a:xfrm>
                         <a:prstGeom prst="rect">
                           <a:avLst/>
@@ -1376,6 +1724,16 @@
                                 <w:sz w:val="22"/>
                                 <w:szCs w:val="22"/>
                               </w:rPr>
+                              <w:t>${</w:t>
+                            </w:r>
+                            <w:proofErr w:type="spellStart"/>
+                            <w:r>
+                              <w:rPr>
+                                <w:rFonts w:ascii="Arial" w:hAnsi="Arial" w:cs="Arial"/>
+                                <w:b/>
+                                <w:sz w:val="22"/>
+                                <w:szCs w:val="22"/>
+                              </w:rPr>
                               <w:t>r</w:t>
                             </w:r>
                             <w:r>
@@ -1385,7 +1743,26 @@
                                 <w:sz w:val="22"/>
                                 <w:szCs w:val="22"/>
                               </w:rPr>
-                              <w:t>echnungsNr}</w:t>
+                              <w:t>echnungsNr</w:t>
+                            </w:r>
+                            <w:proofErr w:type="spellEnd"/>
+                            <w:r>
+                              <w:rPr>
+                                <w:rFonts w:ascii="Arial" w:hAnsi="Arial" w:cs="Arial"/>
+                                <w:b/>
+                                <w:sz w:val="22"/>
+                                <w:szCs w:val="22"/>
+                              </w:rPr>
+                              <w:t>}</w:t>
+                            </w:r>
+                            <w:r>
+                              <w:rPr>
+                                <w:rFonts w:ascii="Arial" w:hAnsi="Arial" w:cs="Arial"/>
+                                <w:b/>
+                                <w:sz w:val="22"/>
+                                <w:szCs w:val="22"/>
+                              </w:rPr>
+                              <w:t>}</w:t>
                             </w:r>
                           </w:p>
                           <w:p/>
@@ -1408,7 +1785,7 @@
           </mc:Choice>
           <mc:Fallback>
             <w:pict>
-              <v:shape w14:anchorId="7F51F919" id="Text Box 5" o:spid="_x0000_s1030" type="#_x0000_t202" style="position:absolute;margin-left:-9.35pt;margin-top:9.55pt;width:184.5pt;height:22.5pt;z-index:251655168;visibility:visible;mso-wrap-style:square;mso-width-percent:0;mso-height-percent:0;mso-wrap-distance-left:9pt;mso-wrap-distance-top:0;mso-wrap-distance-right:9pt;mso-wrap-distance-bottom:0;mso-position-horizontal:absolute;mso-position-horizontal-relative:text;mso-position-vertical:absolute;mso-position-vertical-relative:text;mso-width-percent:0;mso-height-percent:0;mso-width-relative:page;mso-height-relative:page;v-text-anchor:top" o:gfxdata="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" filled="f" stroked="f">
+              <v:shape w14:anchorId="7F51F919" id="Text Box 5" o:spid="_x0000_s1030" type="#_x0000_t202" style="position:absolute;margin-left:-9.35pt;margin-top:9.55pt;width:3in;height:22.5pt;z-index:251655168;visibility:visible;mso-wrap-style:square;mso-width-percent:0;mso-height-percent:0;mso-wrap-distance-left:9pt;mso-wrap-distance-top:0;mso-wrap-distance-right:9pt;mso-wrap-distance-bottom:0;mso-position-horizontal:absolute;mso-position-horizontal-relative:text;mso-position-vertical:absolute;mso-position-vertical-relative:text;mso-width-percent:0;mso-height-percent:0;mso-width-relative:page;mso-height-relative:page;v-text-anchor:top" o:gfxdata="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" filled="f" stroked="f">
                 <v:textbox>
                   <w:txbxContent>
                     <w:p>
@@ -1454,6 +1831,16 @@
                           <w:sz w:val="22"/>
                           <w:szCs w:val="22"/>
                         </w:rPr>
+                        <w:t>${</w:t>
+                      </w:r>
+                      <w:proofErr w:type="spellStart"/>
+                      <w:r>
+                        <w:rPr>
+                          <w:rFonts w:ascii="Arial" w:hAnsi="Arial" w:cs="Arial"/>
+                          <w:b/>
+                          <w:sz w:val="22"/>
+                          <w:szCs w:val="22"/>
+                        </w:rPr>
                         <w:t>r</w:t>
                       </w:r>
                       <w:r>
@@ -1463,7 +1850,26 @@
                           <w:sz w:val="22"/>
                           <w:szCs w:val="22"/>
                         </w:rPr>
-                        <w:t>echnungsNr}</w:t>
+                        <w:t>echnungsNr</w:t>
+                      </w:r>
+                      <w:proofErr w:type="spellEnd"/>
+                      <w:r>
+                        <w:rPr>
+                          <w:rFonts w:ascii="Arial" w:hAnsi="Arial" w:cs="Arial"/>
+                          <w:b/>
+                          <w:sz w:val="22"/>
+                          <w:szCs w:val="22"/>
+                        </w:rPr>
+                        <w:t>}</w:t>
+                      </w:r>
+                      <w:r>
+                        <w:rPr>
+                          <w:rFonts w:ascii="Arial" w:hAnsi="Arial" w:cs="Arial"/>
+                          <w:b/>
+                          <w:sz w:val="22"/>
+                          <w:szCs w:val="22"/>
+                        </w:rPr>
+                        <w:t>}</w:t>
                       </w:r>
                     </w:p>
                     <w:p/>
@@ -1582,7 +1988,33 @@
                                 <w:sz w:val="20"/>
                                 <w:szCs w:val="20"/>
                               </w:rPr>
-                              <w:t>${bauvorhaben</w:t>
+                              <w:t>${</w:t>
+                            </w:r>
+                            <w:r>
+                              <w:rPr>
+                                <w:rFonts w:ascii="Arial" w:hAnsi="Arial" w:cs="Arial"/>
+                                <w:sz w:val="20"/>
+                                <w:szCs w:val="20"/>
+                              </w:rPr>
+                              <w:t>${</w:t>
+                            </w:r>
+                            <w:proofErr w:type="spellStart"/>
+                            <w:r>
+                              <w:rPr>
+                                <w:rFonts w:ascii="Arial" w:hAnsi="Arial" w:cs="Arial"/>
+                                <w:sz w:val="20"/>
+                                <w:szCs w:val="20"/>
+                              </w:rPr>
+                              <w:t>bauvorhaben</w:t>
+                            </w:r>
+                            <w:proofErr w:type="spellEnd"/>
+                            <w:r>
+                              <w:rPr>
+                                <w:rFonts w:ascii="Arial" w:hAnsi="Arial" w:cs="Arial"/>
+                                <w:sz w:val="20"/>
+                                <w:szCs w:val="20"/>
+                              </w:rPr>
+                              <w:t>}</w:t>
                             </w:r>
                             <w:r>
                               <w:rPr>
@@ -1647,7 +2079,33 @@
                           <w:sz w:val="20"/>
                           <w:szCs w:val="20"/>
                         </w:rPr>
-                        <w:t>${bauvorhaben</w:t>
+                        <w:t>${</w:t>
+                      </w:r>
+                      <w:r>
+                        <w:rPr>
+                          <w:rFonts w:ascii="Arial" w:hAnsi="Arial" w:cs="Arial"/>
+                          <w:sz w:val="20"/>
+                          <w:szCs w:val="20"/>
+                        </w:rPr>
+                        <w:t>${</w:t>
+                      </w:r>
+                      <w:proofErr w:type="spellStart"/>
+                      <w:r>
+                        <w:rPr>
+                          <w:rFonts w:ascii="Arial" w:hAnsi="Arial" w:cs="Arial"/>
+                          <w:sz w:val="20"/>
+                          <w:szCs w:val="20"/>
+                        </w:rPr>
+                        <w:t>bauvorhaben</w:t>
+                      </w:r>
+                      <w:proofErr w:type="spellEnd"/>
+                      <w:r>
+                        <w:rPr>
+                          <w:rFonts w:ascii="Arial" w:hAnsi="Arial" w:cs="Arial"/>
+                          <w:sz w:val="20"/>
+                          <w:szCs w:val="20"/>
+                        </w:rPr>
+                        <w:t>}</w:t>
                       </w:r>
                       <w:r>
                         <w:rPr>
@@ -1771,10 +2229,10 @@
         <w:tblLook w:val="04A0" w:firstRow="1" w:lastRow="0" w:firstColumn="1" w:lastColumn="0" w:noHBand="0" w:noVBand="1"/>
       </w:tblPr>
       <w:tblGrid>
-        <w:gridCol w:w="3725"/>
-        <w:gridCol w:w="1744"/>
-        <w:gridCol w:w="1730"/>
-        <w:gridCol w:w="1863"/>
+        <w:gridCol w:w="3722"/>
+        <w:gridCol w:w="1739"/>
+        <w:gridCol w:w="1726"/>
+        <w:gridCol w:w="1875"/>
       </w:tblGrid>
       <w:tr>
         <w:tc>
@@ -1886,7 +2344,33 @@
               <w:rPr>
                 <w:rFonts w:ascii="Arial" w:hAnsi="Arial" w:cs="Arial"/>
               </w:rPr>
-              <w:t>${beschreibung}</w:t>
+              <w:t>${</w:t>
+            </w:r>
+            <w:r>
+              <w:rPr>
+                <w:rFonts w:ascii="Arial" w:hAnsi="Arial" w:cs="Arial"/>
+              </w:rPr>
+              <w:t>${</w:t>
+            </w:r>
+            <w:proofErr w:type="spellStart"/>
+            <w:r>
+              <w:rPr>
+                <w:rFonts w:ascii="Arial" w:hAnsi="Arial" w:cs="Arial"/>
+              </w:rPr>
+              <w:t>beschreibung</w:t>
+            </w:r>
+            <w:proofErr w:type="spellEnd"/>
+            <w:r>
+              <w:rPr>
+                <w:rFonts w:ascii="Arial" w:hAnsi="Arial" w:cs="Arial"/>
+              </w:rPr>
+              <w:t>}</w:t>
+            </w:r>
+            <w:r>
+              <w:rPr>
+                <w:rFonts w:ascii="Arial" w:hAnsi="Arial" w:cs="Arial"/>
+              </w:rPr>
+              <w:t>}</w:t>
             </w:r>
           </w:p>
         </w:tc>
@@ -1940,7 +2424,19 @@
               <w:rPr>
                 <w:rFonts w:ascii="Arial" w:hAnsi="Arial" w:cs="Arial"/>
               </w:rPr>
+              <w:t>${</w:t>
+            </w:r>
+            <w:r>
+              <w:rPr>
+                <w:rFonts w:ascii="Arial" w:hAnsi="Arial" w:cs="Arial"/>
+              </w:rPr>
               <w:t>${betrag}</w:t>
+            </w:r>
+            <w:r>
+              <w:rPr>
+                <w:rFonts w:ascii="Arial" w:hAnsi="Arial" w:cs="Arial"/>
+              </w:rPr>
+              <w:t>}</w:t>
             </w:r>
             <w:r>
               <w:rPr>
@@ -2060,7 +2556,23 @@
                 <w:b/>
                 <w:bCs/>
               </w:rPr>
+              <w:t>${</w:t>
+            </w:r>
+            <w:r>
+              <w:rPr>
+                <w:rFonts w:ascii="Arial" w:hAnsi="Arial" w:cs="Arial"/>
+                <w:b/>
+                <w:bCs/>
+              </w:rPr>
               <w:t>${betrag}</w:t>
+            </w:r>
+            <w:r>
+              <w:rPr>
+                <w:rFonts w:ascii="Arial" w:hAnsi="Arial" w:cs="Arial"/>
+                <w:b/>
+                <w:bCs/>
+              </w:rPr>
+              <w:t>}</w:t>
             </w:r>
             <w:r>
               <w:rPr>
@@ -4996,7 +5508,7 @@
 </file>
 
 <file path=customXml/itemProps1.xml><?xml version="1.0" encoding="utf-8"?>
-<ds:datastoreItem xmlns:ds="http://schemas.openxmlformats.org/officeDocument/2006/customXml" ds:itemID="{2C96B859-96B3-4651-8F69-4E815995244E}">
+<ds:datastoreItem xmlns:ds="http://schemas.openxmlformats.org/officeDocument/2006/customXml" ds:itemID="{06E8856C-6C0D-4B76-AD08-6DE243A2CB56}">
   <ds:schemaRefs>
     <ds:schemaRef ds:uri="http://schemas.openxmlformats.org/officeDocument/2006/bibliography"/>
   </ds:schemaRefs>

</xml_diff>